<commit_message>
complited first level of first task and do half of second level
</commit_message>
<xml_diff>
--- a/#2.docx
+++ b/#2.docx
@@ -12,9 +12,7 @@
         </w:rPr>
       </w:pPr>
       <w:bookmarkStart w:id="0" w:name="_eca99dww4n7m" w:colFirst="0" w:colLast="0"/>
-      <w:bookmarkStart w:id="1" w:name="_GoBack"/>
       <w:bookmarkEnd w:id="0"/>
-      <w:bookmarkEnd w:id="1"/>
       <w:r>
         <w:rPr>
           <w:lang w:val="ru-RU"/>
@@ -277,8 +275,8 @@
           <w:lang w:val="ru-RU"/>
         </w:rPr>
       </w:pPr>
-      <w:bookmarkStart w:id="2" w:name="_6e1x3t5xygvy" w:colFirst="0" w:colLast="0"/>
-      <w:bookmarkEnd w:id="2"/>
+      <w:bookmarkStart w:id="1" w:name="_6e1x3t5xygvy" w:colFirst="0" w:colLast="0"/>
+      <w:bookmarkEnd w:id="1"/>
       <w:r>
         <w:rPr>
           <w:lang w:val="ru-RU"/>
@@ -593,8 +591,8 @@
           <w:lang w:val="ru-RU"/>
         </w:rPr>
       </w:pPr>
-      <w:bookmarkStart w:id="3" w:name="_mbypaaeqej04" w:colFirst="0" w:colLast="0"/>
-      <w:bookmarkEnd w:id="3"/>
+      <w:bookmarkStart w:id="2" w:name="_mbypaaeqej04" w:colFirst="0" w:colLast="0"/>
+      <w:bookmarkEnd w:id="2"/>
       <w:r>
         <w:rPr>
           <w:lang w:val="ru-RU"/>
@@ -1001,8 +999,8 @@
       <w:pPr>
         <w:pStyle w:val="2"/>
       </w:pPr>
-      <w:bookmarkStart w:id="4" w:name="_qo6w9md544dy" w:colFirst="0" w:colLast="0"/>
-      <w:bookmarkEnd w:id="4"/>
+      <w:bookmarkStart w:id="3" w:name="_qo6w9md544dy" w:colFirst="0" w:colLast="0"/>
+      <w:bookmarkEnd w:id="3"/>
       <w:proofErr w:type="spellStart"/>
       <w:r>
         <w:t>Задание</w:t>
@@ -1430,8 +1428,8 @@
           <w:lang w:val="ru-RU"/>
         </w:rPr>
       </w:pPr>
-      <w:bookmarkStart w:id="5" w:name="_d0t3vqlz3y56" w:colFirst="0" w:colLast="0"/>
-      <w:bookmarkEnd w:id="5"/>
+      <w:bookmarkStart w:id="4" w:name="_d0t3vqlz3y56" w:colFirst="0" w:colLast="0"/>
+      <w:bookmarkEnd w:id="4"/>
       <w:r>
         <w:rPr>
           <w:lang w:val="ru-RU"/>
@@ -1933,19 +1931,29 @@
         <w:rPr>
           <w:lang w:val="ru-RU"/>
         </w:rPr>
-        <w:t xml:space="preserve">Необходимо создать функцию, при вызове которой добавятся кнопки "Посмотреть ответ" к каждому вопросу, при нажатии на которую соответствующий </w:t>
-      </w:r>
-      <w:proofErr w:type="gramStart"/>
-      <w:r>
-        <w:rPr>
-          <w:lang w:val="ru-RU"/>
-        </w:rPr>
-        <w:t>элемент .</w:t>
+        <w:t>Необходимо создать функцию, при вызове которой добавятся кнопки "Посмотреть ответ" к каждому вопросу, при нажатии на котор</w:t>
+      </w:r>
+      <w:r>
+        <w:rPr>
+          <w:lang w:val="ru-RU"/>
+        </w:rPr>
+        <w:t>ую соответствующий элемент</w:t>
+      </w:r>
+      <w:r>
+        <w:rPr>
+          <w:lang w:val="ru-RU"/>
+        </w:rPr>
+        <w:t>.</w:t>
+      </w:r>
+      <w:r>
+        <w:rPr>
+          <w:lang w:val="ru-RU"/>
+        </w:rPr>
+        <w:t xml:space="preserve"> </w:t>
       </w:r>
       <w:r>
         <w:t>answer</w:t>
       </w:r>
-      <w:proofErr w:type="gramEnd"/>
       <w:r>
         <w:rPr>
           <w:lang w:val="ru-RU"/>
@@ -1987,23 +1995,26 @@
         </w:rPr>
         <w:t xml:space="preserve">Для того, чтобы найти "текущий" элемент, в функции-обработчике события можно воспользоваться словом </w:t>
       </w:r>
+      <w:r>
+        <w:t>this</w:t>
+      </w:r>
+      <w:r>
+        <w:rPr>
+          <w:lang w:val="ru-RU"/>
+        </w:rPr>
+        <w:t>:</w:t>
+      </w:r>
+    </w:p>
+    <w:p>
+      <w:pPr>
+        <w:ind w:left="720"/>
+        <w:contextualSpacing/>
+        <w:rPr>
+          <w:lang w:val="ru-RU"/>
+        </w:rPr>
+      </w:pPr>
+      <w:proofErr w:type="spellStart"/>
       <w:proofErr w:type="gramStart"/>
-      <w:r>
-        <w:t>this</w:t>
-      </w:r>
-      <w:r>
-        <w:rPr>
-          <w:lang w:val="ru-RU"/>
-        </w:rPr>
-        <w:t>:</w:t>
-      </w:r>
-      <w:r>
-        <w:rPr>
-          <w:lang w:val="ru-RU"/>
-        </w:rPr>
-        <w:br/>
-      </w:r>
-      <w:proofErr w:type="spellStart"/>
       <w:r>
         <w:t>const</w:t>
       </w:r>
@@ -2035,6 +2046,17 @@
         </w:rPr>
         <w:t>;</w:t>
       </w:r>
+    </w:p>
+    <w:p>
+      <w:pPr>
+        <w:ind w:left="720"/>
+        <w:contextualSpacing/>
+        <w:rPr>
+          <w:lang w:val="ru-RU"/>
+        </w:rPr>
+      </w:pPr>
+      <w:bookmarkStart w:id="5" w:name="_GoBack"/>
+      <w:bookmarkEnd w:id="5"/>
     </w:p>
     <w:p>
       <w:pPr>

</xml_diff>